<commit_message>
add/modified bluez,qt auto scripts
</commit_message>
<xml_diff>
--- a/Projects/Bluetooth/bluez.docx
+++ b/Projects/Bluetooth/bluez.docx
@@ -1581,20 +1581,7 @@
           <w:szCs w:val="24"/>
           <w:u w:val="none"/>
         </w:rPr>
-        <w:t>wget -</w:t>
-      </w:r>
-      <w:r>
-        <w:rPr>
-          <w:b w:val="false"/>
-          <w:bCs w:val="false"/>
-          <w:i/>
-          <w:iCs/>
-          <w:color w:val="7E0021"/>
-          <w:sz w:val="24"/>
-          <w:szCs w:val="24"/>
-          <w:u w:val="none"/>
-        </w:rPr>
-        <w:t xml:space="preserve">c </w:t>
+        <w:t xml:space="preserve">wget -c </w:t>
       </w:r>
       <w:hyperlink r:id="rId8">
         <w:r>
@@ -3228,20 +3215,7 @@
           <w:szCs w:val="24"/>
           <w:u w:val="none"/>
         </w:rPr>
-        <w:t>wget -</w:t>
-      </w:r>
-      <w:r>
-        <w:rPr>
-          <w:b w:val="false"/>
-          <w:bCs w:val="false"/>
-          <w:i/>
-          <w:iCs/>
-          <w:color w:val="7E0021"/>
-          <w:sz w:val="24"/>
-          <w:szCs w:val="24"/>
-          <w:u w:val="none"/>
-        </w:rPr>
-        <w:t xml:space="preserve">c </w:t>
+        <w:t xml:space="preserve">wget -c </w:t>
       </w:r>
       <w:hyperlink r:id="rId15">
         <w:r>
@@ -3270,7 +3244,7 @@
           <w:bCs w:val="false"/>
           <w:i/>
           <w:iCs/>
-          <w:color w:val="auto"/>
+          <w:color w:val="00000A"/>
           <w:sz w:val="24"/>
           <w:szCs w:val="24"/>
           <w:u w:val="none"/>
@@ -3302,7 +3276,7 @@
           <w:bCs w:val="false"/>
           <w:i/>
           <w:iCs/>
-          <w:color w:val="auto"/>
+          <w:color w:val="00000A"/>
           <w:sz w:val="24"/>
           <w:szCs w:val="24"/>
           <w:u w:val="none"/>
@@ -5097,17 +5071,7 @@
           <w:iCs/>
           <w:color w:val="800000"/>
         </w:rPr>
-        <w:t>wget -</w:t>
-      </w:r>
-      <w:r>
-        <w:rPr>
-          <w:b w:val="false"/>
-          <w:bCs w:val="false"/>
-          <w:i/>
-          <w:iCs/>
-          <w:color w:val="800000"/>
-        </w:rPr>
-        <w:t xml:space="preserve">c </w:t>
+        <w:t xml:space="preserve">wget -c </w:t>
       </w:r>
       <w:hyperlink r:id="rId23">
         <w:r>
@@ -5980,20 +5944,7 @@
           <w:szCs w:val="24"/>
           <w:u w:val="none"/>
         </w:rPr>
-        <w:t>wget -</w:t>
-      </w:r>
-      <w:r>
-        <w:rPr>
-          <w:b w:val="false"/>
-          <w:bCs w:val="false"/>
-          <w:i/>
-          <w:iCs/>
-          <w:color w:val="7E0021"/>
-          <w:sz w:val="24"/>
-          <w:szCs w:val="24"/>
-          <w:u w:val="none"/>
-        </w:rPr>
-        <w:t xml:space="preserve">c </w:t>
+        <w:t xml:space="preserve">wget -c </w:t>
       </w:r>
       <w:hyperlink r:id="rId31">
         <w:r>
@@ -7065,20 +7016,7 @@
           <w:szCs w:val="24"/>
           <w:u w:val="none"/>
         </w:rPr>
-        <w:t xml:space="preserve"> wget -</w:t>
-      </w:r>
-      <w:r>
-        <w:rPr>
-          <w:b w:val="false"/>
-          <w:bCs w:val="false"/>
-          <w:i/>
-          <w:iCs/>
-          <w:color w:val="7E0021"/>
-          <w:sz w:val="24"/>
-          <w:szCs w:val="24"/>
-          <w:u w:val="none"/>
-        </w:rPr>
-        <w:t xml:space="preserve">c </w:t>
+        <w:t xml:space="preserve"> wget -c </w:t>
       </w:r>
       <w:hyperlink r:id="rId37">
         <w:r>
@@ -8688,20 +8626,7 @@
           <w:szCs w:val="24"/>
           <w:u w:val="none"/>
         </w:rPr>
-        <w:t>wget -</w:t>
-      </w:r>
-      <w:r>
-        <w:rPr>
-          <w:b w:val="false"/>
-          <w:bCs w:val="false"/>
-          <w:i/>
-          <w:iCs/>
-          <w:color w:val="7E0021"/>
-          <w:sz w:val="24"/>
-          <w:szCs w:val="24"/>
-          <w:u w:val="none"/>
-        </w:rPr>
-        <w:t xml:space="preserve">c </w:t>
+        <w:t xml:space="preserve">wget -c </w:t>
       </w:r>
       <w:hyperlink r:id="rId44">
         <w:r>
@@ -9764,20 +9689,7 @@
           <w:szCs w:val="24"/>
           <w:u w:val="none"/>
         </w:rPr>
-        <w:t>wget -</w:t>
-      </w:r>
-      <w:r>
-        <w:rPr>
-          <w:b w:val="false"/>
-          <w:bCs w:val="false"/>
-          <w:i/>
-          <w:iCs/>
-          <w:color w:val="7E0021"/>
-          <w:sz w:val="24"/>
-          <w:szCs w:val="24"/>
-          <w:u w:val="none"/>
-        </w:rPr>
-        <w:t xml:space="preserve">c </w:t>
+        <w:t xml:space="preserve">wget -c </w:t>
       </w:r>
       <w:hyperlink r:id="rId54">
         <w:r>
@@ -11189,8 +11101,23 @@
           <w:szCs w:val="24"/>
           <w:u w:val="none"/>
         </w:rPr>
-        <w:t xml:space="preserve"> SHLIB_LIBS=-lncurses</w:t>
-      </w:r>
+        <w:t xml:space="preserve"> </w:t>
+      </w:r>
+      <w:bookmarkStart w:id="0" w:name="__DdeLink__998_1455374280"/>
+      <w:r>
+        <w:rPr>
+          <w:b/>
+          <w:bCs/>
+          <w:i w:val="false"/>
+          <w:iCs w:val="false"/>
+          <w:color w:val="FF0000"/>
+          <w:sz w:val="24"/>
+          <w:szCs w:val="24"/>
+          <w:u w:val="none"/>
+        </w:rPr>
+        <w:t>SHLIB_LIBS=-lncurses</w:t>
+      </w:r>
+      <w:bookmarkEnd w:id="0"/>
       <w:r>
         <w:rPr>
           <w:b/>
@@ -11203,6 +11130,159 @@
           <w:u w:val="none"/>
         </w:rPr>
         <w:t xml:space="preserve">. </w:t>
+      </w:r>
+    </w:p>
+    <w:p>
+      <w:pPr>
+        <w:pStyle w:val="Normal"/>
+        <w:jc w:val="left"/>
+        <w:rPr>
+          <w:b w:val="false"/>
+          <w:bCs w:val="false"/>
+          <w:i w:val="false"/>
+          <w:iCs w:val="false"/>
+          <w:color w:val="auto"/>
+          <w:sz w:val="24"/>
+          <w:szCs w:val="24"/>
+          <w:u w:val="none"/>
+        </w:rPr>
+      </w:pPr>
+      <w:r>
+        <w:rPr>
+          <w:b w:val="false"/>
+          <w:bCs w:val="false"/>
+          <w:i w:val="false"/>
+          <w:iCs w:val="false"/>
+          <w:color w:val="00000A"/>
+          <w:sz w:val="24"/>
+          <w:szCs w:val="24"/>
+          <w:u w:val="none"/>
+        </w:rPr>
+        <w:t>If that error doesn't occur the</w:t>
+      </w:r>
+      <w:r>
+        <w:rPr>
+          <w:b/>
+          <w:bCs/>
+          <w:i w:val="false"/>
+          <w:iCs w:val="false"/>
+          <w:color w:val="00000A"/>
+          <w:sz w:val="24"/>
+          <w:szCs w:val="24"/>
+          <w:u w:val="none"/>
+        </w:rPr>
+        <w:t xml:space="preserve">  </w:t>
+      </w:r>
+      <w:r>
+        <w:rPr>
+          <w:b/>
+          <w:bCs/>
+          <w:i w:val="false"/>
+          <w:iCs w:val="false"/>
+          <w:color w:val="FF0000"/>
+          <w:sz w:val="24"/>
+          <w:szCs w:val="24"/>
+          <w:u w:val="none"/>
+        </w:rPr>
+        <w:t xml:space="preserve">SHLIB_LIBS=-lncurses </w:t>
+      </w:r>
+      <w:r>
+        <w:rPr>
+          <w:b w:val="false"/>
+          <w:bCs w:val="false"/>
+          <w:i w:val="false"/>
+          <w:iCs w:val="false"/>
+          <w:color w:val="auto"/>
+          <w:sz w:val="24"/>
+          <w:szCs w:val="24"/>
+          <w:u w:val="none"/>
+        </w:rPr>
+        <w:t>option</w:t>
+      </w:r>
+      <w:r>
+        <w:rPr>
+          <w:b/>
+          <w:bCs/>
+          <w:i w:val="false"/>
+          <w:iCs w:val="false"/>
+          <w:color w:val="FF0000"/>
+          <w:sz w:val="24"/>
+          <w:szCs w:val="24"/>
+          <w:u w:val="none"/>
+        </w:rPr>
+        <w:t xml:space="preserve"> </w:t>
+      </w:r>
+      <w:r>
+        <w:rPr>
+          <w:b w:val="false"/>
+          <w:bCs w:val="false"/>
+          <w:i w:val="false"/>
+          <w:iCs w:val="false"/>
+          <w:color w:val="auto"/>
+          <w:sz w:val="24"/>
+          <w:szCs w:val="24"/>
+          <w:u w:val="none"/>
+        </w:rPr>
+        <w:t>can be</w:t>
+      </w:r>
+      <w:r>
+        <w:rPr>
+          <w:b/>
+          <w:bCs/>
+          <w:i w:val="false"/>
+          <w:iCs w:val="false"/>
+          <w:color w:val="FF0000"/>
+          <w:sz w:val="24"/>
+          <w:szCs w:val="24"/>
+          <w:u w:val="none"/>
+        </w:rPr>
+        <w:t xml:space="preserve"> </w:t>
+      </w:r>
+      <w:r>
+        <w:rPr>
+          <w:b w:val="false"/>
+          <w:bCs w:val="false"/>
+          <w:i w:val="false"/>
+          <w:iCs w:val="false"/>
+          <w:color w:val="auto"/>
+          <w:sz w:val="24"/>
+          <w:szCs w:val="24"/>
+          <w:u w:val="none"/>
+        </w:rPr>
+        <w:t>ignored.</w:t>
+      </w:r>
+    </w:p>
+    <w:p>
+      <w:pPr>
+        <w:pStyle w:val="Normal"/>
+        <w:jc w:val="left"/>
+        <w:rPr>
+          <w:b w:val="false"/>
+          <w:bCs w:val="false"/>
+          <w:i w:val="false"/>
+          <w:iCs w:val="false"/>
+          <w:color w:val="auto"/>
+          <w:sz w:val="24"/>
+          <w:szCs w:val="24"/>
+          <w:u w:val="none"/>
+        </w:rPr>
+      </w:pPr>
+      <w:r>
+        <w:rPr>
+          <w:b w:val="false"/>
+          <w:bCs w:val="false"/>
+          <w:i w:val="false"/>
+          <w:iCs w:val="false"/>
+          <w:color w:val="auto"/>
+          <w:sz w:val="24"/>
+          <w:szCs w:val="24"/>
+          <w:u w:val="none"/>
+        </w:rPr>
+        <w:tab/>
+        <w:tab/>
+        <w:tab/>
+        <w:tab/>
+        <w:t>(it should be ignored while compiling for cubie2)</w:t>
       </w:r>
     </w:p>
     <w:p>
@@ -11368,20 +11448,7 @@
           <w:szCs w:val="24"/>
           <w:u w:val="none"/>
         </w:rPr>
-        <w:t xml:space="preserve"> wget -</w:t>
-      </w:r>
-      <w:r>
-        <w:rPr>
-          <w:b w:val="false"/>
-          <w:bCs w:val="false"/>
-          <w:i w:val="false"/>
-          <w:iCs w:val="false"/>
-          <w:color w:val="7E0021"/>
-          <w:sz w:val="24"/>
-          <w:szCs w:val="24"/>
-          <w:u w:val="none"/>
-        </w:rPr>
-        <w:t xml:space="preserve">c </w:t>
+        <w:t xml:space="preserve"> wget -c </w:t>
       </w:r>
       <w:hyperlink r:id="rId62">
         <w:r>
@@ -11907,33 +11974,7 @@
           <w:szCs w:val="24"/>
           <w:u w:val="none"/>
         </w:rPr>
-        <w:t xml:space="preserve"> wget -</w:t>
-      </w:r>
-      <w:r>
-        <w:rPr>
-          <w:b w:val="false"/>
-          <w:bCs w:val="false"/>
-          <w:i/>
-          <w:iCs/>
-          <w:color w:val="7E0021"/>
-          <w:sz w:val="24"/>
-          <w:szCs w:val="24"/>
-          <w:u w:val="none"/>
-        </w:rPr>
-        <w:t xml:space="preserve">c </w:t>
-      </w:r>
-      <w:r>
-        <w:rPr>
-          <w:b w:val="false"/>
-          <w:bCs w:val="false"/>
-          <w:i/>
-          <w:iCs/>
-          <w:color w:val="7E0021"/>
-          <w:sz w:val="24"/>
-          <w:szCs w:val="24"/>
-          <w:u w:val="none"/>
-        </w:rPr>
-        <w:t>ftp://ftp.cwru.edu/pub/bash/readline-6.3.tar.gz</w:t>
+        <w:t xml:space="preserve"> wget -c ftp://ftp.cwru.edu/pub/bash/readline-6.3.tar.gz</w:t>
       </w:r>
     </w:p>
     <w:p>
@@ -12744,23 +12785,7 @@
           <w:iCs/>
           <w:color w:val="7E0021"/>
         </w:rPr>
-        <w:t>wget -</w:t>
-      </w:r>
-      <w:r>
-        <w:rPr>
-          <w:i/>
-          <w:iCs/>
-          <w:color w:val="7E0021"/>
-        </w:rPr>
-        <w:t xml:space="preserve">c </w:t>
-      </w:r>
-      <w:r>
-        <w:rPr>
-          <w:i/>
-          <w:iCs/>
-          <w:color w:val="7E0021"/>
-        </w:rPr>
-        <w:t>http://www.kernel.org/pub/linux/bluetooth/bluez-5.20.tar.xz</w:t>
+        <w:t>wget -c http://www.kernel.org/pub/linux/bluetooth/bluez-5.20.tar.xz</w:t>
       </w:r>
     </w:p>
     <w:p>
@@ -13476,7 +13501,7 @@
         </w:rPr>
         <w:t>: cp /usr/local/mini2440/bluez/lib/libglib-2.0.so.0.4000.0  /</w:t>
       </w:r>
-      <w:bookmarkStart w:id="0" w:name="__DdeLink__1629_1543095044"/>
+      <w:bookmarkStart w:id="1" w:name="__DdeLink__1629_1543095044"/>
       <w:r>
         <w:rPr>
           <w:i/>
@@ -13485,7 +13510,7 @@
         </w:rPr>
         <w:t>nfs/bluez</w:t>
       </w:r>
-      <w:bookmarkEnd w:id="0"/>
+      <w:bookmarkEnd w:id="1"/>
       <w:r>
         <w:rPr>
           <w:i/>

</xml_diff>